<commit_message>
updating examples output files
</commit_message>
<xml_diff>
--- a/examples/GM16736_vs_HG002/SV_calls.docx
+++ b/examples/GM16736_vs_HG002/SV_calls.docx
@@ -344,7 +344,7 @@
                 <w:rFonts w:ascii="Times New Roman" w:hAnsi="Times New Roman"/>
                 <w:sz w:val="24"/>
               </w:rPr>
-              <w:t>137174039.000</w:t>
+              <w:t>137174039</w:t>
             </w:r>
           </w:p>
         </w:tc>
@@ -361,7 +361,7 @@
                 <w:rFonts w:ascii="Times New Roman" w:hAnsi="Times New Roman"/>
                 <w:sz w:val="24"/>
               </w:rPr>
-              <w:t>137279172.000</w:t>
+              <w:t>137279172</w:t>
             </w:r>
           </w:p>
         </w:tc>
@@ -378,7 +378,7 @@
                 <w:rFonts w:ascii="Times New Roman" w:hAnsi="Times New Roman"/>
                 <w:sz w:val="24"/>
               </w:rPr>
-              <w:t>96480.000</w:t>
+              <w:t>96480</w:t>
             </w:r>
           </w:p>
         </w:tc>
@@ -395,7 +395,7 @@
                 <w:rFonts w:ascii="Times New Roman" w:hAnsi="Times New Roman"/>
                 <w:sz w:val="24"/>
               </w:rPr>
-              <w:t>88.000</w:t>
+              <w:t>88</w:t>
             </w:r>
           </w:p>
         </w:tc>
@@ -412,7 +412,7 @@
                 <w:rFonts w:ascii="Times New Roman" w:hAnsi="Times New Roman"/>
                 <w:sz w:val="24"/>
               </w:rPr>
-              <w:t>0.000</w:t>
+              <w:t>0</w:t>
             </w:r>
           </w:p>
         </w:tc>
@@ -550,7 +550,7 @@
                 <w:rFonts w:ascii="Times New Roman" w:hAnsi="Times New Roman"/>
                 <w:sz w:val="24"/>
               </w:rPr>
-              <w:t>21814479.000</w:t>
+              <w:t>21814479</w:t>
             </w:r>
           </w:p>
         </w:tc>
@@ -567,7 +567,7 @@
                 <w:rFonts w:ascii="Times New Roman" w:hAnsi="Times New Roman"/>
                 <w:sz w:val="24"/>
               </w:rPr>
-              <w:t>21837075.000</w:t>
+              <w:t>21837075</w:t>
             </w:r>
           </w:p>
         </w:tc>
@@ -584,7 +584,7 @@
                 <w:rFonts w:ascii="Times New Roman" w:hAnsi="Times New Roman"/>
                 <w:sz w:val="24"/>
               </w:rPr>
-              <w:t>8600.000</w:t>
+              <w:t>8600</w:t>
             </w:r>
           </w:p>
         </w:tc>
@@ -601,7 +601,7 @@
                 <w:rFonts w:ascii="Times New Roman" w:hAnsi="Times New Roman"/>
                 <w:sz w:val="24"/>
               </w:rPr>
-              <w:t>87.000</w:t>
+              <w:t>87</w:t>
             </w:r>
           </w:p>
         </w:tc>
@@ -618,7 +618,7 @@
                 <w:rFonts w:ascii="Times New Roman" w:hAnsi="Times New Roman"/>
                 <w:sz w:val="24"/>
               </w:rPr>
-              <w:t>0.000</w:t>
+              <w:t>0</w:t>
             </w:r>
           </w:p>
         </w:tc>
@@ -756,7 +756,7 @@
                 <w:rFonts w:ascii="Times New Roman" w:hAnsi="Times New Roman"/>
                 <w:sz w:val="24"/>
               </w:rPr>
-              <w:t>18905435.000</w:t>
+              <w:t>18905435</w:t>
             </w:r>
           </w:p>
         </w:tc>
@@ -773,7 +773,7 @@
                 <w:rFonts w:ascii="Times New Roman" w:hAnsi="Times New Roman"/>
                 <w:sz w:val="24"/>
               </w:rPr>
-              <w:t>18944825.000</w:t>
+              <w:t>18944825</w:t>
             </w:r>
           </w:p>
         </w:tc>
@@ -790,7 +790,7 @@
                 <w:rFonts w:ascii="Times New Roman" w:hAnsi="Times New Roman"/>
                 <w:sz w:val="24"/>
               </w:rPr>
-              <w:t>37054.000</w:t>
+              <w:t>37054</w:t>
             </w:r>
           </w:p>
         </w:tc>
@@ -807,7 +807,7 @@
                 <w:rFonts w:ascii="Times New Roman" w:hAnsi="Times New Roman"/>
                 <w:sz w:val="24"/>
               </w:rPr>
-              <w:t>12.000</w:t>
+              <w:t>12</w:t>
             </w:r>
           </w:p>
         </w:tc>
@@ -824,7 +824,7 @@
                 <w:rFonts w:ascii="Times New Roman" w:hAnsi="Times New Roman"/>
                 <w:sz w:val="24"/>
               </w:rPr>
-              <w:t>0.000</w:t>
+              <w:t>0</w:t>
             </w:r>
           </w:p>
         </w:tc>
@@ -962,7 +962,7 @@
                 <w:rFonts w:ascii="Times New Roman" w:hAnsi="Times New Roman"/>
                 <w:sz w:val="24"/>
               </w:rPr>
-              <w:t>57465816.000</w:t>
+              <w:t>57465816</w:t>
             </w:r>
           </w:p>
         </w:tc>
@@ -979,7 +979,7 @@
                 <w:rFonts w:ascii="Times New Roman" w:hAnsi="Times New Roman"/>
                 <w:sz w:val="24"/>
               </w:rPr>
-              <w:t>57672657.000</w:t>
+              <w:t>57672657</w:t>
             </w:r>
           </w:p>
         </w:tc>
@@ -996,7 +996,7 @@
                 <w:rFonts w:ascii="Times New Roman" w:hAnsi="Times New Roman"/>
                 <w:sz w:val="24"/>
               </w:rPr>
-              <w:t>206841.000</w:t>
+              <w:t>206841</w:t>
             </w:r>
           </w:p>
         </w:tc>
@@ -1013,7 +1013,7 @@
                 <w:rFonts w:ascii="Times New Roman" w:hAnsi="Times New Roman"/>
                 <w:sz w:val="24"/>
               </w:rPr>
-              <w:t>117.000</w:t>
+              <w:t>117</w:t>
             </w:r>
           </w:p>
         </w:tc>
@@ -1030,7 +1030,7 @@
                 <w:rFonts w:ascii="Times New Roman" w:hAnsi="Times New Roman"/>
                 <w:sz w:val="24"/>
               </w:rPr>
-              <w:t>0.000</w:t>
+              <w:t>0</w:t>
             </w:r>
           </w:p>
         </w:tc>
@@ -1168,7 +1168,7 @@
                 <w:rFonts w:ascii="Times New Roman" w:hAnsi="Times New Roman"/>
                 <w:sz w:val="24"/>
               </w:rPr>
-              <w:t>32697887.000</w:t>
+              <w:t>32697887</w:t>
             </w:r>
           </w:p>
         </w:tc>
@@ -1185,7 +1185,7 @@
                 <w:rFonts w:ascii="Times New Roman" w:hAnsi="Times New Roman"/>
                 <w:sz w:val="24"/>
               </w:rPr>
-              <w:t>32727006.000</w:t>
+              <w:t>32727006</w:t>
             </w:r>
           </w:p>
         </w:tc>
@@ -1202,7 +1202,7 @@
                 <w:rFonts w:ascii="Times New Roman" w:hAnsi="Times New Roman"/>
                 <w:sz w:val="24"/>
               </w:rPr>
-              <w:t>21603.000</w:t>
+              <w:t>21603</w:t>
             </w:r>
           </w:p>
         </w:tc>
@@ -1219,7 +1219,7 @@
                 <w:rFonts w:ascii="Times New Roman" w:hAnsi="Times New Roman"/>
                 <w:sz w:val="24"/>
               </w:rPr>
-              <w:t>98.000</w:t>
+              <w:t>98</w:t>
             </w:r>
           </w:p>
         </w:tc>
@@ -1236,7 +1236,7 @@
                 <w:rFonts w:ascii="Times New Roman" w:hAnsi="Times New Roman"/>
                 <w:sz w:val="24"/>
               </w:rPr>
-              <w:t>0.000</w:t>
+              <w:t>0</w:t>
             </w:r>
           </w:p>
         </w:tc>
@@ -1374,7 +1374,7 @@
                 <w:rFonts w:ascii="Times New Roman" w:hAnsi="Times New Roman"/>
                 <w:sz w:val="24"/>
               </w:rPr>
-              <w:t>117928990.000</w:t>
+              <w:t>117928990</w:t>
             </w:r>
           </w:p>
         </w:tc>
@@ -1391,7 +1391,7 @@
                 <w:rFonts w:ascii="Times New Roman" w:hAnsi="Times New Roman"/>
                 <w:sz w:val="24"/>
               </w:rPr>
-              <w:t>117940785.000</w:t>
+              <w:t>117940785</w:t>
             </w:r>
           </w:p>
         </w:tc>
@@ -1408,7 +1408,7 @@
                 <w:rFonts w:ascii="Times New Roman" w:hAnsi="Times New Roman"/>
                 <w:sz w:val="24"/>
               </w:rPr>
-              <w:t>5762.000</w:t>
+              <w:t>5762</w:t>
             </w:r>
           </w:p>
         </w:tc>
@@ -1425,7 +1425,7 @@
                 <w:rFonts w:ascii="Times New Roman" w:hAnsi="Times New Roman"/>
                 <w:sz w:val="24"/>
               </w:rPr>
-              <w:t>203.000</w:t>
+              <w:t>203</w:t>
             </w:r>
           </w:p>
         </w:tc>
@@ -1442,7 +1442,7 @@
                 <w:rFonts w:ascii="Times New Roman" w:hAnsi="Times New Roman"/>
                 <w:sz w:val="24"/>
               </w:rPr>
-              <w:t>90.000</w:t>
+              <w:t>90</w:t>
             </w:r>
           </w:p>
         </w:tc>
@@ -1580,7 +1580,7 @@
                 <w:rFonts w:ascii="Times New Roman" w:hAnsi="Times New Roman"/>
                 <w:sz w:val="24"/>
               </w:rPr>
-              <w:t>84587488.000</w:t>
+              <w:t>84587488</w:t>
             </w:r>
           </w:p>
         </w:tc>
@@ -1597,7 +1597,7 @@
                 <w:rFonts w:ascii="Times New Roman" w:hAnsi="Times New Roman"/>
                 <w:sz w:val="24"/>
               </w:rPr>
-              <w:t>84636140.000</w:t>
+              <w:t>84636140</w:t>
             </w:r>
           </w:p>
         </w:tc>
@@ -1614,7 +1614,7 @@
                 <w:rFonts w:ascii="Times New Roman" w:hAnsi="Times New Roman"/>
                 <w:sz w:val="24"/>
               </w:rPr>
-              <w:t>114960.000</w:t>
+              <w:t>114960</w:t>
             </w:r>
           </w:p>
         </w:tc>
@@ -1631,7 +1631,7 @@
                 <w:rFonts w:ascii="Times New Roman" w:hAnsi="Times New Roman"/>
                 <w:sz w:val="24"/>
               </w:rPr>
-              <w:t>43.000</w:t>
+              <w:t>43</w:t>
             </w:r>
           </w:p>
         </w:tc>
@@ -1648,7 +1648,7 @@
                 <w:rFonts w:ascii="Times New Roman" w:hAnsi="Times New Roman"/>
                 <w:sz w:val="24"/>
               </w:rPr>
-              <w:t>20.000</w:t>
+              <w:t>20</w:t>
             </w:r>
           </w:p>
         </w:tc>
@@ -1786,7 +1786,7 @@
                 <w:rFonts w:ascii="Times New Roman" w:hAnsi="Times New Roman"/>
                 <w:sz w:val="24"/>
               </w:rPr>
-              <w:t>29947958.000</w:t>
+              <w:t>29947958</w:t>
             </w:r>
           </w:p>
         </w:tc>
@@ -1803,7 +1803,7 @@
                 <w:rFonts w:ascii="Times New Roman" w:hAnsi="Times New Roman"/>
                 <w:sz w:val="24"/>
               </w:rPr>
-              <w:t>29950614.000</w:t>
+              <w:t>29950614</w:t>
             </w:r>
           </w:p>
         </w:tc>
@@ -1820,7 +1820,7 @@
                 <w:rFonts w:ascii="Times New Roman" w:hAnsi="Times New Roman"/>
                 <w:sz w:val="24"/>
               </w:rPr>
-              <w:t>5894.000</w:t>
+              <w:t>5894</w:t>
             </w:r>
           </w:p>
         </w:tc>
@@ -1837,7 +1837,7 @@
                 <w:rFonts w:ascii="Times New Roman" w:hAnsi="Times New Roman"/>
                 <w:sz w:val="24"/>
               </w:rPr>
-              <w:t>44.000</w:t>
+              <w:t>44</w:t>
             </w:r>
           </w:p>
         </w:tc>
@@ -1854,7 +1854,7 @@
                 <w:rFonts w:ascii="Times New Roman" w:hAnsi="Times New Roman"/>
                 <w:sz w:val="24"/>
               </w:rPr>
-              <w:t>0.000</w:t>
+              <w:t>0</w:t>
             </w:r>
           </w:p>
         </w:tc>
@@ -1992,7 +1992,7 @@
                 <w:rFonts w:ascii="Times New Roman" w:hAnsi="Times New Roman"/>
                 <w:sz w:val="24"/>
               </w:rPr>
-              <w:t>56528076.000</w:t>
+              <w:t>56528076</w:t>
             </w:r>
           </w:p>
         </w:tc>
@@ -2009,7 +2009,7 @@
                 <w:rFonts w:ascii="Times New Roman" w:hAnsi="Times New Roman"/>
                 <w:sz w:val="24"/>
               </w:rPr>
-              <w:t>62168640.000</w:t>
+              <w:t>62168640</w:t>
             </w:r>
           </w:p>
         </w:tc>
@@ -2026,6 +2026,7 @@
                 <w:rFonts w:ascii="Times New Roman" w:hAnsi="Times New Roman"/>
                 <w:sz w:val="24"/>
               </w:rPr>
+              <w:t>&lt;NA&gt;</w:t>
             </w:r>
           </w:p>
         </w:tc>
@@ -2042,7 +2043,7 @@
                 <w:rFonts w:ascii="Times New Roman" w:hAnsi="Times New Roman"/>
                 <w:sz w:val="24"/>
               </w:rPr>
-              <w:t>22.000</w:t>
+              <w:t>22</w:t>
             </w:r>
           </w:p>
         </w:tc>
@@ -2059,7 +2060,7 @@
                 <w:rFonts w:ascii="Times New Roman" w:hAnsi="Times New Roman"/>
                 <w:sz w:val="24"/>
               </w:rPr>
-              <w:t>0.000</w:t>
+              <w:t>0</w:t>
             </w:r>
           </w:p>
         </w:tc>
@@ -2197,7 +2198,7 @@
                 <w:rFonts w:ascii="Times New Roman" w:hAnsi="Times New Roman"/>
                 <w:sz w:val="24"/>
               </w:rPr>
-              <w:t>64820262.000</w:t>
+              <w:t>64820262</w:t>
             </w:r>
           </w:p>
         </w:tc>
@@ -2214,7 +2215,7 @@
                 <w:rFonts w:ascii="Times New Roman" w:hAnsi="Times New Roman"/>
                 <w:sz w:val="24"/>
               </w:rPr>
-              <w:t>57454464.000</w:t>
+              <w:t>57454464</w:t>
             </w:r>
           </w:p>
         </w:tc>
@@ -2231,6 +2232,7 @@
                 <w:rFonts w:ascii="Times New Roman" w:hAnsi="Times New Roman"/>
                 <w:sz w:val="24"/>
               </w:rPr>
+              <w:t>&lt;NA&gt;</w:t>
             </w:r>
           </w:p>
         </w:tc>
@@ -2247,7 +2249,7 @@
                 <w:rFonts w:ascii="Times New Roman" w:hAnsi="Times New Roman"/>
                 <w:sz w:val="24"/>
               </w:rPr>
-              <w:t>181.000</w:t>
+              <w:t>181</w:t>
             </w:r>
           </w:p>
         </w:tc>
@@ -2264,7 +2266,7 @@
                 <w:rFonts w:ascii="Times New Roman" w:hAnsi="Times New Roman"/>
                 <w:sz w:val="24"/>
               </w:rPr>
-              <w:t>171.000</w:t>
+              <w:t>171</w:t>
             </w:r>
           </w:p>
         </w:tc>
@@ -2402,7 +2404,7 @@
                 <w:rFonts w:ascii="Times New Roman" w:hAnsi="Times New Roman"/>
                 <w:sz w:val="24"/>
               </w:rPr>
-              <w:t>143712074.000</w:t>
+              <w:t>143712074</w:t>
             </w:r>
           </w:p>
         </w:tc>
@@ -2419,7 +2421,7 @@
                 <w:rFonts w:ascii="Times New Roman" w:hAnsi="Times New Roman"/>
                 <w:sz w:val="24"/>
               </w:rPr>
-              <w:t>10032710.000</w:t>
+              <w:t>10032710</w:t>
             </w:r>
           </w:p>
         </w:tc>
@@ -2436,6 +2438,7 @@
                 <w:rFonts w:ascii="Times New Roman" w:hAnsi="Times New Roman"/>
                 <w:sz w:val="24"/>
               </w:rPr>
+              <w:t>&lt;NA&gt;</w:t>
             </w:r>
           </w:p>
         </w:tc>
@@ -2452,7 +2455,7 @@
                 <w:rFonts w:ascii="Times New Roman" w:hAnsi="Times New Roman"/>
                 <w:sz w:val="24"/>
               </w:rPr>
-              <w:t>75.000</w:t>
+              <w:t>75</w:t>
             </w:r>
           </w:p>
         </w:tc>
@@ -2469,7 +2472,7 @@
                 <w:rFonts w:ascii="Times New Roman" w:hAnsi="Times New Roman"/>
                 <w:sz w:val="24"/>
               </w:rPr>
-              <w:t>90.000</w:t>
+              <w:t>90</w:t>
             </w:r>
           </w:p>
         </w:tc>
@@ -2607,7 +2610,7 @@
                 <w:rFonts w:ascii="Times New Roman" w:hAnsi="Times New Roman"/>
                 <w:sz w:val="24"/>
               </w:rPr>
-              <w:t>21982907.000</w:t>
+              <w:t>21982907</w:t>
             </w:r>
           </w:p>
         </w:tc>
@@ -2624,7 +2627,7 @@
                 <w:rFonts w:ascii="Times New Roman" w:hAnsi="Times New Roman"/>
                 <w:sz w:val="24"/>
               </w:rPr>
-              <w:t>20364964.000</w:t>
+              <w:t>20364964</w:t>
             </w:r>
           </w:p>
         </w:tc>
@@ -2641,6 +2644,7 @@
                 <w:rFonts w:ascii="Times New Roman" w:hAnsi="Times New Roman"/>
                 <w:sz w:val="24"/>
               </w:rPr>
+              <w:t>&lt;NA&gt;</w:t>
             </w:r>
           </w:p>
         </w:tc>
@@ -2657,7 +2661,7 @@
                 <w:rFonts w:ascii="Times New Roman" w:hAnsi="Times New Roman"/>
                 <w:sz w:val="24"/>
               </w:rPr>
-              <w:t>120.000</w:t>
+              <w:t>120</w:t>
             </w:r>
           </w:p>
         </w:tc>
@@ -2674,7 +2678,7 @@
                 <w:rFonts w:ascii="Times New Roman" w:hAnsi="Times New Roman"/>
                 <w:sz w:val="24"/>
               </w:rPr>
-              <w:t>0.000</w:t>
+              <w:t>0</w:t>
             </w:r>
           </w:p>
         </w:tc>

</xml_diff>